<commit_message>
Added in pseudocode, block diagram, additional list functions details.
</commit_message>
<xml_diff>
--- a/Python Word Ladder Debugging and Version Control Assignment 2.docx
+++ b/Python Word Ladder Debugging and Version Control Assignment 2.docx
@@ -3077,8 +3077,10 @@
       </w:r>
       <w:bookmarkEnd w:id="7"/>
     </w:p>
-    <w:p/>
-    <w:p/>
+    <w:p>
+      <w:bookmarkStart w:id="8" w:name="_GoBack"/>
+      <w:bookmarkEnd w:id="8"/>
+    </w:p>
     <w:p/>
     <w:p>
       <w:pPr>
@@ -3104,8 +3106,6 @@
       <w:r>
         <w:t>lowed us to integrate with PyCharm,</w:t>
       </w:r>
-      <w:bookmarkStart w:id="8" w:name="_GoBack"/>
-      <w:bookmarkEnd w:id="8"/>
       <w:r>
         <w:t xml:space="preserve"> an easy to use python interpreter. By using GitHub we were able to both work on files at the same time and have a collaborative work flow while having the ability to back track to any old code if something was to happen. It also gave us the safety of cloud hosting. </w:t>
       </w:r>

</xml_diff>